<commit_message>
Added Text Files Containing URLS for Additional Points
</commit_message>
<xml_diff>
--- a/Petition for Credit.docx
+++ b/Petition for Credit.docx
@@ -426,6 +426,12 @@
       <w:r>
         <w:t xml:space="preserve">Create Mockups for a proposed GUI; </w:t>
       </w:r>
+      <w:r>
+        <w:t>wireframe.txt</w:t>
+      </w:r>
+      <w:r>
+        <w:t xml:space="preserve"> (hyperlink to web resource)</w:t>
+      </w:r>
     </w:p>
     <w:p>
       <w:pPr>
@@ -437,6 +443,12 @@
       </w:pPr>
       <w:r>
         <w:t>Incorporate Pair Programming during one Sprint;</w:t>
+      </w:r>
+      <w:r>
+        <w:t xml:space="preserve"> streamable.txt</w:t>
+      </w:r>
+      <w:r>
+        <w:t xml:space="preserve"> (hyperlink to web resource)</w:t>
       </w:r>
     </w:p>
     <w:p>

</xml_diff>

<commit_message>
Updated Petition for Credit
</commit_message>
<xml_diff>
--- a/Petition for Credit.docx
+++ b/Petition for Credit.docx
@@ -43,15 +43,7 @@
     <w:p>
       <w:r>
         <w:tab/>
-        <w:t xml:space="preserve">Source Control; </w:t>
-      </w:r>
-      <w:proofErr w:type="spellStart"/>
-      <w:r>
-        <w:t>Github</w:t>
-      </w:r>
-      <w:proofErr w:type="spellEnd"/>
-      <w:r>
-        <w:t xml:space="preserve">: </w:t>
+        <w:t xml:space="preserve">Source Control; Github: </w:t>
       </w:r>
     </w:p>
     <w:p>
@@ -67,23 +59,7 @@
     <w:p>
       <w:r>
         <w:tab/>
-        <w:t xml:space="preserve">Personas, Mockups, </w:t>
-      </w:r>
-      <w:proofErr w:type="spellStart"/>
-      <w:r>
-        <w:t>etc</w:t>
-      </w:r>
-      <w:proofErr w:type="spellEnd"/>
-      <w:r>
-        <w:t xml:space="preserve"> can be found in </w:t>
-      </w:r>
-      <w:proofErr w:type="spellStart"/>
-      <w:r>
-        <w:t>Github</w:t>
-      </w:r>
-      <w:proofErr w:type="spellEnd"/>
-      <w:r>
-        <w:t xml:space="preserve"> Repository, and their names will be given below where applicable.</w:t>
+        <w:t>Personas, Mockups, etc can be found in Github Repository, and their names will be given below where applicable.</w:t>
       </w:r>
     </w:p>
     <w:p>
@@ -456,6 +432,9 @@
       </w:r>
       <w:r>
         <w:t xml:space="preserve"> (hyperlink to web resource)</w:t>
+      </w:r>
+      <w:r>
+        <w:t>, Oscar Voting App Wireframe and Prototype.xd</w:t>
       </w:r>
     </w:p>
     <w:p>

</xml_diff>